<commit_message>
added the ANN section.
</commit_message>
<xml_diff>
--- a/docs/Phase1.docx
+++ b/docs/Phase1.docx
@@ -1,20 +1,894 @@
 
 <file path=word/document.xml><?xml version="1.0" encoding="utf-8"?>
-<w:document xmlns:wpc="http://schemas.microsoft.com/office/word/2010/wordprocessingCanvas" xmlns:cx="http://schemas.microsoft.com/office/drawing/2014/chartex" xmlns:cx1="http://schemas.microsoft.com/office/drawing/2015/9/8/chartex" xmlns:cx2="http://schemas.microsoft.com/office/drawing/2015/10/21/chartex" xmlns:cx3="http://schemas.microsoft.com/office/drawing/2016/5/9/chartex" xmlns:cx4="http://schemas.microsoft.com/office/drawing/2016/5/10/chartex" xmlns:cx5="http://schemas.microsoft.com/office/drawing/2016/5/11/chartex" xmlns:cx6="http://schemas.microsoft.com/office/drawing/2016/5/12/chartex" xmlns:cx7="http://schemas.microsoft.com/office/drawing/2016/5/13/chartex" xmlns:cx8="http://schemas.microsoft.com/office/drawing/2016/5/14/chartex" xmlns:mc="http://schemas.openxmlformats.org/markup-compatibility/2006" xmlns:aink="http://schemas.microsoft.com/office/drawing/2016/ink" xmlns:am3d="http://schemas.microsoft.com/office/drawing/2017/model3d" xmlns:o="urn:schemas-microsoft-com:office:office" xmlns:oel="http://schemas.microsoft.com/office/2019/extlst" xmlns:r="http://schemas.openxmlformats.org/officeDocument/2006/relationships" xmlns:m="http://schemas.openxmlformats.org/officeDocument/2006/math" xmlns:v="urn:schemas-microsoft-com:vml" xmlns:wp14="http://schemas.microsoft.com/office/word/2010/wordprocessingDrawing" xmlns:wp="http://schemas.openxmlformats.org/drawingml/2006/wordprocessingDrawing" xmlns:w10="urn:schemas-microsoft-com:office:word" xmlns:w="http://schemas.openxmlformats.org/wordprocessingml/2006/main" xmlns:w14="http://schemas.microsoft.com/office/word/2010/wordml" xmlns:w15="http://schemas.microsoft.com/office/word/2012/wordml" xmlns:w16cex="http://schemas.microsoft.com/office/word/2018/wordml/cex" xmlns:w16cid="http://schemas.microsoft.com/office/word/2016/wordml/cid" xmlns:w16="http://schemas.microsoft.com/office/word/2018/wordml" xmlns:w16du="http://schemas.microsoft.com/office/word/2023/wordml/word16du" xmlns:w16sdtdh="http://schemas.microsoft.com/office/word/2020/wordml/sdtdatahash" xmlns:w16se="http://schemas.microsoft.com/office/word/2015/wordml/symex" xmlns:wpg="http://schemas.microsoft.com/office/word/2010/wordprocessingGroup" xmlns:wpi="http://schemas.microsoft.com/office/word/2010/wordprocessingInk" xmlns:wne="http://schemas.microsoft.com/office/word/2006/wordml" xmlns:wps="http://schemas.microsoft.com/office/word/2010/wordprocessingShape" mc:Ignorable="w14 w15 w16se w16cid w16 w16cex w16sdtdh wp14">
+<w:document xmlns:wpc="http://schemas.microsoft.com/office/word/2010/wordprocessingCanvas" xmlns:cx="http://schemas.microsoft.com/office/drawing/2014/chartex" xmlns:cx1="http://schemas.microsoft.com/office/drawing/2015/9/8/chartex" xmlns:cx2="http://schemas.microsoft.com/office/drawing/2015/10/21/chartex" xmlns:cx3="http://schemas.microsoft.com/office/drawing/2016/5/9/chartex" xmlns:cx4="http://schemas.microsoft.com/office/drawing/2016/5/10/chartex" xmlns:cx5="http://schemas.microsoft.com/office/drawing/2016/5/11/chartex" xmlns:cx6="http://schemas.microsoft.com/office/drawing/2016/5/12/chartex" xmlns:cx7="http://schemas.microsoft.com/office/drawing/2016/5/13/chartex" xmlns:cx8="http://schemas.microsoft.com/office/drawing/2016/5/14/chartex" xmlns:mc="http://schemas.openxmlformats.org/markup-compatibility/2006" xmlns:aink="http://schemas.microsoft.com/office/drawing/2016/ink" xmlns:am3d="http://schemas.microsoft.com/office/drawing/2017/model3d" xmlns:o="urn:schemas-microsoft-com:office:office" xmlns:oel="http://schemas.microsoft.com/office/2019/extlst" xmlns:r="http://schemas.openxmlformats.org/officeDocument/2006/relationships" xmlns:m="http://schemas.openxmlformats.org/officeDocument/2006/math" xmlns:v="urn:schemas-microsoft-com:vml" xmlns:wp14="http://schemas.microsoft.com/office/word/2010/wordprocessingDrawing" xmlns:wp="http://schemas.openxmlformats.org/drawingml/2006/wordprocessingDrawing" xmlns:w10="urn:schemas-microsoft-com:office:word" xmlns:w="http://schemas.openxmlformats.org/wordprocessingml/2006/main" xmlns:w14="http://schemas.microsoft.com/office/word/2010/wordml" xmlns:w15="http://schemas.microsoft.com/office/word/2012/wordml" xmlns:w16cex="http://schemas.microsoft.com/office/word/2018/wordml/cex" xmlns:w16cid="http://schemas.microsoft.com/office/word/2016/wordml/cid" xmlns:w16="http://schemas.microsoft.com/office/word/2018/wordml" xmlns:w16sdtdh="http://schemas.microsoft.com/office/word/2020/wordml/sdtdatahash" xmlns:w16se="http://schemas.microsoft.com/office/word/2015/wordml/symex" xmlns:wpg="http://schemas.microsoft.com/office/word/2010/wordprocessingGroup" xmlns:wpi="http://schemas.microsoft.com/office/word/2010/wordprocessingInk" xmlns:wne="http://schemas.microsoft.com/office/word/2006/wordml" xmlns:wps="http://schemas.microsoft.com/office/word/2010/wordprocessingShape" mc:Ignorable="w14 w15 w16se w16cid w16 w16cex w16sdtdh wp14">
   <w:body>
-    <w:p>
-      <w:pPr>
-        <w:rPr>
-          <w:sz w:val="24"/>
-          <w:szCs w:val="24"/>
-        </w:rPr>
-      </w:pPr>
-      <w:r>
-        <w:rPr>
-          <w:sz w:val="24"/>
-          <w:szCs w:val="24"/>
-        </w:rPr>
-        <w:t>Within this machine learning project, we will be using the drug consumption data set. This dataset includes various data regarding 1885 individuals.  The features included within this dataset describes basic information such as age, gender and location as well as various personality measurements. These personality measurements quantity characteristics such as agreeableness, conscientiousness and impulsiveness. These features are then accompanied by labels that specify the class of drug consumption for various different drugs such as alcohol, amphetamines and cannabis. The actual drug consumption classes specify a range of drug consumption habits in 7 unique classes going from CL0 (Never used the drug) to CL6 (Used the drug in the last day).</w:t>
+    <w:sdt>
+      <w:sdtPr>
+        <w:rPr>
+          <w:sz w:val="24"/>
+          <w:szCs w:val="24"/>
+        </w:rPr>
+        <w:id w:val="-1844006154"/>
+        <w:docPartObj>
+          <w:docPartGallery w:val="Watermarks"/>
+        </w:docPartObj>
+      </w:sdtPr>
+      <w:sdtContent>
+        <w:p>
+          <w:pPr>
+            <w:rPr>
+              <w:sz w:val="24"/>
+              <w:szCs w:val="24"/>
+            </w:rPr>
+          </w:pPr>
+          <w:r>
+            <w:rPr>
+              <w:noProof/>
+              <w:sz w:val="24"/>
+              <w:szCs w:val="24"/>
+              <w:lang w:eastAsia="en-ZA"/>
+            </w:rPr>
+            <w:drawing>
+              <wp:anchor distT="0" distB="0" distL="114300" distR="114300" simplePos="0" relativeHeight="251659264" behindDoc="1" locked="0" layoutInCell="1" allowOverlap="1" wp14:anchorId="6C095A32" wp14:editId="09FA93AF">
+                <wp:simplePos x="0" y="0"/>
+                <wp:positionH relativeFrom="page">
+                  <wp:align>left</wp:align>
+                </wp:positionH>
+                <wp:positionV relativeFrom="paragraph">
+                  <wp:posOffset>-914316</wp:posOffset>
+                </wp:positionV>
+                <wp:extent cx="6115050" cy="3005455"/>
+                <wp:effectExtent l="0" t="0" r="0" b="4445"/>
+                <wp:wrapNone/>
+                <wp:docPr id="1" name="Picture 1"/>
+                <wp:cNvGraphicFramePr>
+                  <a:graphicFrameLocks xmlns:a="http://schemas.openxmlformats.org/drawingml/2006/main" noChangeAspect="1"/>
+                </wp:cNvGraphicFramePr>
+                <a:graphic xmlns:a="http://schemas.openxmlformats.org/drawingml/2006/main">
+                  <a:graphicData uri="http://schemas.openxmlformats.org/drawingml/2006/picture">
+                    <pic:pic xmlns:pic="http://schemas.openxmlformats.org/drawingml/2006/picture">
+                      <pic:nvPicPr>
+                        <pic:cNvPr id="0" name="Picture 2"/>
+                        <pic:cNvPicPr>
+                          <a:picLocks noChangeAspect="1" noChangeArrowheads="1"/>
+                        </pic:cNvPicPr>
+                      </pic:nvPicPr>
+                      <pic:blipFill>
+                        <a:blip r:embed="rId5">
+                          <a:extLst>
+                            <a:ext uri="{28A0092B-C50C-407E-A947-70E740481C1C}">
+                              <a14:useLocalDpi xmlns:a14="http://schemas.microsoft.com/office/drawing/2010/main" val="0"/>
+                            </a:ext>
+                          </a:extLst>
+                        </a:blip>
+                        <a:srcRect/>
+                        <a:stretch>
+                          <a:fillRect/>
+                        </a:stretch>
+                      </pic:blipFill>
+                      <pic:spPr bwMode="auto">
+                        <a:xfrm>
+                          <a:off x="0" y="0"/>
+                          <a:ext cx="6115050" cy="3005455"/>
+                        </a:xfrm>
+                        <a:prstGeom prst="rect">
+                          <a:avLst/>
+                        </a:prstGeom>
+                        <a:noFill/>
+                      </pic:spPr>
+                    </pic:pic>
+                  </a:graphicData>
+                </a:graphic>
+                <wp14:sizeRelH relativeFrom="page">
+                  <wp14:pctWidth>0</wp14:pctWidth>
+                </wp14:sizeRelH>
+                <wp14:sizeRelV relativeFrom="page">
+                  <wp14:pctHeight>0</wp14:pctHeight>
+                </wp14:sizeRelV>
+              </wp:anchor>
+            </w:drawing>
+          </w:r>
+        </w:p>
+      </w:sdtContent>
+    </w:sdt>
+    <w:p>
+      <w:pPr>
+        <w:rPr>
+          <w:sz w:val="24"/>
+          <w:szCs w:val="24"/>
+        </w:rPr>
+      </w:pPr>
+    </w:p>
+    <w:p>
+      <w:pPr>
+        <w:rPr>
+          <w:sz w:val="24"/>
+          <w:szCs w:val="24"/>
+        </w:rPr>
+      </w:pPr>
+    </w:p>
+    <w:p>
+      <w:pPr>
+        <w:rPr>
+          <w:sz w:val="24"/>
+          <w:szCs w:val="24"/>
+        </w:rPr>
+      </w:pPr>
+    </w:p>
+    <w:p>
+      <w:pPr>
+        <w:rPr>
+          <w:sz w:val="24"/>
+          <w:szCs w:val="24"/>
+        </w:rPr>
+      </w:pPr>
+    </w:p>
+    <w:p>
+      <w:pPr>
+        <w:rPr>
+          <w:sz w:val="24"/>
+          <w:szCs w:val="24"/>
+        </w:rPr>
+      </w:pPr>
+    </w:p>
+    <w:p>
+      <w:pPr>
+        <w:jc w:val="center"/>
+        <w:rPr>
+          <w:b/>
+          <w:bCs/>
+          <w:sz w:val="48"/>
+          <w:szCs w:val="48"/>
+        </w:rPr>
+      </w:pPr>
+      <w:r>
+        <w:rPr>
+          <w:b/>
+          <w:bCs/>
+          <w:sz w:val="48"/>
+          <w:szCs w:val="48"/>
+        </w:rPr>
+        <w:t>ITRI626 Large Project, Phase 1</w:t>
+      </w:r>
+    </w:p>
+    <w:p>
+      <w:pPr>
+        <w:jc w:val="center"/>
+        <w:rPr>
+          <w:b/>
+          <w:bCs/>
+          <w:sz w:val="48"/>
+          <w:szCs w:val="48"/>
+        </w:rPr>
+      </w:pPr>
+    </w:p>
+    <w:p>
+      <w:pPr>
+        <w:jc w:val="center"/>
+        <w:rPr>
+          <w:b/>
+          <w:bCs/>
+          <w:sz w:val="48"/>
+          <w:szCs w:val="48"/>
+        </w:rPr>
+      </w:pPr>
+      <w:r>
+        <w:rPr>
+          <w:b/>
+          <w:bCs/>
+          <w:sz w:val="48"/>
+          <w:szCs w:val="48"/>
+        </w:rPr>
+        <w:t>31715982 – Daniel Coetzee</w:t>
+      </w:r>
+    </w:p>
+    <w:p>
+      <w:pPr>
+        <w:jc w:val="center"/>
+        <w:rPr>
+          <w:b/>
+          <w:bCs/>
+          <w:sz w:val="48"/>
+          <w:szCs w:val="48"/>
+        </w:rPr>
+      </w:pPr>
+      <w:r>
+        <w:rPr>
+          <w:b/>
+          <w:bCs/>
+          <w:sz w:val="48"/>
+          <w:szCs w:val="48"/>
+        </w:rPr>
+        <w:t>30949955 – Lesetja Mojapelo</w:t>
+      </w:r>
+    </w:p>
+    <w:p>
+      <w:pPr>
+        <w:jc w:val="center"/>
+        <w:rPr>
+          <w:b/>
+          <w:bCs/>
+          <w:sz w:val="48"/>
+          <w:szCs w:val="48"/>
+        </w:rPr>
+      </w:pPr>
+    </w:p>
+    <w:p>
+      <w:pPr>
+        <w:jc w:val="center"/>
+        <w:rPr>
+          <w:sz w:val="48"/>
+          <w:szCs w:val="48"/>
+        </w:rPr>
+      </w:pPr>
+      <w:r>
+        <w:rPr>
+          <w:b/>
+          <w:bCs/>
+          <w:sz w:val="48"/>
+          <w:szCs w:val="48"/>
+        </w:rPr>
+        <w:t xml:space="preserve">Drug </w:t>
+      </w:r>
+      <w:r>
+        <w:rPr>
+          <w:b/>
+          <w:bCs/>
+          <w:sz w:val="48"/>
+          <w:szCs w:val="48"/>
+        </w:rPr>
+        <w:t>consumption classification prediction</w:t>
+      </w:r>
+    </w:p>
+    <w:p>
+      <w:pPr>
+        <w:rPr>
+          <w:sz w:val="24"/>
+          <w:szCs w:val="24"/>
+        </w:rPr>
+      </w:pPr>
+    </w:p>
+    <w:p>
+      <w:pPr>
+        <w:rPr>
+          <w:sz w:val="24"/>
+          <w:szCs w:val="24"/>
+        </w:rPr>
+      </w:pPr>
+    </w:p>
+    <w:p>
+      <w:pPr>
+        <w:rPr>
+          <w:sz w:val="24"/>
+          <w:szCs w:val="24"/>
+        </w:rPr>
+      </w:pPr>
+    </w:p>
+    <w:p>
+      <w:pPr>
+        <w:rPr>
+          <w:sz w:val="24"/>
+          <w:szCs w:val="24"/>
+        </w:rPr>
+      </w:pPr>
+    </w:p>
+    <w:p>
+      <w:pPr>
+        <w:rPr>
+          <w:sz w:val="24"/>
+          <w:szCs w:val="24"/>
+        </w:rPr>
+      </w:pPr>
+    </w:p>
+    <w:p>
+      <w:pPr>
+        <w:rPr>
+          <w:sz w:val="24"/>
+          <w:szCs w:val="24"/>
+        </w:rPr>
+      </w:pPr>
+    </w:p>
+    <w:p>
+      <w:pPr>
+        <w:rPr>
+          <w:sz w:val="24"/>
+          <w:szCs w:val="24"/>
+        </w:rPr>
+      </w:pPr>
+    </w:p>
+    <w:p>
+      <w:pPr>
+        <w:rPr>
+          <w:sz w:val="24"/>
+          <w:szCs w:val="24"/>
+        </w:rPr>
+      </w:pPr>
+    </w:p>
+    <w:p>
+      <w:pPr>
+        <w:rPr>
+          <w:sz w:val="24"/>
+          <w:szCs w:val="24"/>
+        </w:rPr>
+      </w:pPr>
+    </w:p>
+    <w:p>
+      <w:pPr>
+        <w:rPr>
+          <w:sz w:val="24"/>
+          <w:szCs w:val="24"/>
+        </w:rPr>
+      </w:pPr>
+    </w:p>
+    <w:p>
+      <w:pPr>
+        <w:rPr>
+          <w:sz w:val="24"/>
+          <w:szCs w:val="24"/>
+        </w:rPr>
+      </w:pPr>
+    </w:p>
+    <w:sdt>
+      <w:sdtPr>
+        <w:id w:val="1424382208"/>
+        <w:docPartObj>
+          <w:docPartGallery w:val="Table of Contents"/>
+          <w:docPartUnique/>
+        </w:docPartObj>
+      </w:sdtPr>
+      <w:sdtEndPr>
+        <w:rPr>
+          <w:rFonts w:asciiTheme="minorHAnsi" w:eastAsiaTheme="minorHAnsi" w:hAnsiTheme="minorHAnsi" w:cstheme="minorBidi"/>
+          <w:b/>
+          <w:bCs/>
+          <w:noProof/>
+          <w:color w:val="auto"/>
+          <w:kern w:val="2"/>
+          <w:sz w:val="22"/>
+          <w:szCs w:val="22"/>
+          <w14:ligatures w14:val="standardContextual"/>
+        </w:rPr>
+      </w:sdtEndPr>
+      <w:sdtContent>
+        <w:p>
+          <w:pPr>
+            <w:pStyle w:val="TOCHeading"/>
+          </w:pPr>
+          <w:r>
+            <w:t>Table of Contents</w:t>
+          </w:r>
+        </w:p>
+        <w:p>
+          <w:pPr>
+            <w:pStyle w:val="TOC1"/>
+            <w:tabs>
+              <w:tab w:val="right" w:leader="dot" w:pos="9350"/>
+            </w:tabs>
+            <w:rPr>
+              <w:noProof/>
+            </w:rPr>
+          </w:pPr>
+          <w:r>
+            <w:fldChar w:fldCharType="begin"/>
+          </w:r>
+          <w:r>
+            <w:instrText xml:space="preserve"> TOC \o "1-3" \h \z \u </w:instrText>
+          </w:r>
+          <w:r>
+            <w:fldChar w:fldCharType="separate"/>
+          </w:r>
+          <w:hyperlink w:anchor="_Toc143269909" w:history="1">
+            <w:r>
+              <w:rPr>
+                <w:rStyle w:val="Hyperlink"/>
+                <w:b/>
+                <w:bCs/>
+                <w:noProof/>
+              </w:rPr>
+              <w:t>Model Selection</w:t>
+            </w:r>
+            <w:r>
+              <w:rPr>
+                <w:noProof/>
+                <w:webHidden/>
+              </w:rPr>
+              <w:tab/>
+            </w:r>
+            <w:r>
+              <w:rPr>
+                <w:noProof/>
+                <w:webHidden/>
+              </w:rPr>
+              <w:fldChar w:fldCharType="begin"/>
+            </w:r>
+            <w:r>
+              <w:rPr>
+                <w:noProof/>
+                <w:webHidden/>
+              </w:rPr>
+              <w:instrText xml:space="preserve"> PAGEREF _Toc143269909 \h </w:instrText>
+            </w:r>
+            <w:r>
+              <w:rPr>
+                <w:noProof/>
+                <w:webHidden/>
+              </w:rPr>
+            </w:r>
+            <w:r>
+              <w:rPr>
+                <w:noProof/>
+                <w:webHidden/>
+              </w:rPr>
+              <w:fldChar w:fldCharType="separate"/>
+            </w:r>
+            <w:r>
+              <w:rPr>
+                <w:noProof/>
+                <w:webHidden/>
+              </w:rPr>
+              <w:t>3</w:t>
+            </w:r>
+            <w:r>
+              <w:rPr>
+                <w:noProof/>
+                <w:webHidden/>
+              </w:rPr>
+              <w:fldChar w:fldCharType="end"/>
+            </w:r>
+          </w:hyperlink>
+        </w:p>
+        <w:p>
+          <w:pPr>
+            <w:pStyle w:val="TOC1"/>
+            <w:tabs>
+              <w:tab w:val="right" w:leader="dot" w:pos="9350"/>
+            </w:tabs>
+            <w:rPr>
+              <w:noProof/>
+            </w:rPr>
+          </w:pPr>
+          <w:hyperlink w:anchor="_Toc143269910" w:history="1">
+            <w:r>
+              <w:rPr>
+                <w:rStyle w:val="Hyperlink"/>
+                <w:b/>
+                <w:bCs/>
+                <w:noProof/>
+              </w:rPr>
+              <w:t>Random Forest</w:t>
+            </w:r>
+            <w:r>
+              <w:rPr>
+                <w:noProof/>
+                <w:webHidden/>
+              </w:rPr>
+              <w:tab/>
+            </w:r>
+            <w:r>
+              <w:rPr>
+                <w:noProof/>
+                <w:webHidden/>
+              </w:rPr>
+              <w:fldChar w:fldCharType="begin"/>
+            </w:r>
+            <w:r>
+              <w:rPr>
+                <w:noProof/>
+                <w:webHidden/>
+              </w:rPr>
+              <w:instrText xml:space="preserve"> PAGEREF _Toc143269910 \h </w:instrText>
+            </w:r>
+            <w:r>
+              <w:rPr>
+                <w:noProof/>
+                <w:webHidden/>
+              </w:rPr>
+            </w:r>
+            <w:r>
+              <w:rPr>
+                <w:noProof/>
+                <w:webHidden/>
+              </w:rPr>
+              <w:fldChar w:fldCharType="separate"/>
+            </w:r>
+            <w:r>
+              <w:rPr>
+                <w:noProof/>
+                <w:webHidden/>
+              </w:rPr>
+              <w:t>3</w:t>
+            </w:r>
+            <w:r>
+              <w:rPr>
+                <w:noProof/>
+                <w:webHidden/>
+              </w:rPr>
+              <w:fldChar w:fldCharType="end"/>
+            </w:r>
+          </w:hyperlink>
+        </w:p>
+        <w:p>
+          <w:pPr>
+            <w:pStyle w:val="TOC1"/>
+            <w:tabs>
+              <w:tab w:val="right" w:leader="dot" w:pos="9350"/>
+            </w:tabs>
+            <w:rPr>
+              <w:noProof/>
+            </w:rPr>
+          </w:pPr>
+          <w:hyperlink w:anchor="_Toc143269911" w:history="1">
+            <w:r>
+              <w:rPr>
+                <w:rStyle w:val="Hyperlink"/>
+                <w:b/>
+                <w:bCs/>
+                <w:noProof/>
+              </w:rPr>
+              <w:t>Artificial Neural Networks</w:t>
+            </w:r>
+            <w:r>
+              <w:rPr>
+                <w:noProof/>
+                <w:webHidden/>
+              </w:rPr>
+              <w:tab/>
+            </w:r>
+            <w:r>
+              <w:rPr>
+                <w:noProof/>
+                <w:webHidden/>
+              </w:rPr>
+              <w:fldChar w:fldCharType="begin"/>
+            </w:r>
+            <w:r>
+              <w:rPr>
+                <w:noProof/>
+                <w:webHidden/>
+              </w:rPr>
+              <w:instrText xml:space="preserve"> PAGEREF _Toc143269911 \h </w:instrText>
+            </w:r>
+            <w:r>
+              <w:rPr>
+                <w:noProof/>
+                <w:webHidden/>
+              </w:rPr>
+            </w:r>
+            <w:r>
+              <w:rPr>
+                <w:noProof/>
+                <w:webHidden/>
+              </w:rPr>
+              <w:fldChar w:fldCharType="separate"/>
+            </w:r>
+            <w:r>
+              <w:rPr>
+                <w:noProof/>
+                <w:webHidden/>
+              </w:rPr>
+              <w:t>4</w:t>
+            </w:r>
+            <w:r>
+              <w:rPr>
+                <w:noProof/>
+                <w:webHidden/>
+              </w:rPr>
+              <w:fldChar w:fldCharType="end"/>
+            </w:r>
+          </w:hyperlink>
+        </w:p>
+        <w:p>
+          <w:pPr>
+            <w:pStyle w:val="TOC1"/>
+            <w:tabs>
+              <w:tab w:val="right" w:leader="dot" w:pos="9350"/>
+            </w:tabs>
+            <w:rPr>
+              <w:noProof/>
+            </w:rPr>
+          </w:pPr>
+          <w:hyperlink w:anchor="_Toc143269912" w:history="1">
+            <w:r>
+              <w:rPr>
+                <w:rStyle w:val="Hyperlink"/>
+                <w:b/>
+                <w:bCs/>
+                <w:noProof/>
+              </w:rPr>
+              <w:t>Reference List</w:t>
+            </w:r>
+            <w:r>
+              <w:rPr>
+                <w:noProof/>
+                <w:webHidden/>
+              </w:rPr>
+              <w:tab/>
+            </w:r>
+            <w:r>
+              <w:rPr>
+                <w:noProof/>
+                <w:webHidden/>
+              </w:rPr>
+              <w:fldChar w:fldCharType="begin"/>
+            </w:r>
+            <w:r>
+              <w:rPr>
+                <w:noProof/>
+                <w:webHidden/>
+              </w:rPr>
+              <w:instrText xml:space="preserve"> PAGEREF _Toc143269912 \h </w:instrText>
+            </w:r>
+            <w:r>
+              <w:rPr>
+                <w:noProof/>
+                <w:webHidden/>
+              </w:rPr>
+            </w:r>
+            <w:r>
+              <w:rPr>
+                <w:noProof/>
+                <w:webHidden/>
+              </w:rPr>
+              <w:fldChar w:fldCharType="separate"/>
+            </w:r>
+            <w:r>
+              <w:rPr>
+                <w:noProof/>
+                <w:webHidden/>
+              </w:rPr>
+              <w:t>5</w:t>
+            </w:r>
+            <w:r>
+              <w:rPr>
+                <w:noProof/>
+                <w:webHidden/>
+              </w:rPr>
+              <w:fldChar w:fldCharType="end"/>
+            </w:r>
+          </w:hyperlink>
+        </w:p>
+        <w:p>
+          <w:r>
+            <w:rPr>
+              <w:b/>
+              <w:bCs/>
+              <w:noProof/>
+            </w:rPr>
+            <w:fldChar w:fldCharType="end"/>
+          </w:r>
+        </w:p>
+      </w:sdtContent>
+    </w:sdt>
+    <w:p>
+      <w:pPr>
+        <w:rPr>
+          <w:sz w:val="24"/>
+          <w:szCs w:val="24"/>
+        </w:rPr>
+      </w:pPr>
+    </w:p>
+    <w:p>
+      <w:pPr>
+        <w:rPr>
+          <w:sz w:val="24"/>
+          <w:szCs w:val="24"/>
+        </w:rPr>
+      </w:pPr>
+    </w:p>
+    <w:p>
+      <w:pPr>
+        <w:rPr>
+          <w:sz w:val="24"/>
+          <w:szCs w:val="24"/>
+        </w:rPr>
+      </w:pPr>
+    </w:p>
+    <w:p>
+      <w:pPr>
+        <w:rPr>
+          <w:sz w:val="24"/>
+          <w:szCs w:val="24"/>
+        </w:rPr>
+      </w:pPr>
+    </w:p>
+    <w:p>
+      <w:pPr>
+        <w:rPr>
+          <w:sz w:val="24"/>
+          <w:szCs w:val="24"/>
+        </w:rPr>
+      </w:pPr>
+    </w:p>
+    <w:p>
+      <w:pPr>
+        <w:rPr>
+          <w:sz w:val="24"/>
+          <w:szCs w:val="24"/>
+        </w:rPr>
+      </w:pPr>
+    </w:p>
+    <w:p>
+      <w:pPr>
+        <w:rPr>
+          <w:sz w:val="24"/>
+          <w:szCs w:val="24"/>
+        </w:rPr>
+      </w:pPr>
+    </w:p>
+    <w:p>
+      <w:pPr>
+        <w:rPr>
+          <w:sz w:val="24"/>
+          <w:szCs w:val="24"/>
+        </w:rPr>
+      </w:pPr>
+    </w:p>
+    <w:p>
+      <w:pPr>
+        <w:rPr>
+          <w:sz w:val="24"/>
+          <w:szCs w:val="24"/>
+        </w:rPr>
+      </w:pPr>
+    </w:p>
+    <w:p>
+      <w:pPr>
+        <w:rPr>
+          <w:sz w:val="24"/>
+          <w:szCs w:val="24"/>
+        </w:rPr>
+      </w:pPr>
+    </w:p>
+    <w:p>
+      <w:pPr>
+        <w:rPr>
+          <w:sz w:val="24"/>
+          <w:szCs w:val="24"/>
+        </w:rPr>
+      </w:pPr>
+    </w:p>
+    <w:p>
+      <w:pPr>
+        <w:rPr>
+          <w:sz w:val="24"/>
+          <w:szCs w:val="24"/>
+        </w:rPr>
+      </w:pPr>
+    </w:p>
+    <w:p>
+      <w:pPr>
+        <w:rPr>
+          <w:sz w:val="24"/>
+          <w:szCs w:val="24"/>
+        </w:rPr>
+      </w:pPr>
+    </w:p>
+    <w:p>
+      <w:pPr>
+        <w:rPr>
+          <w:sz w:val="24"/>
+          <w:szCs w:val="24"/>
+        </w:rPr>
+      </w:pPr>
+    </w:p>
+    <w:p>
+      <w:pPr>
+        <w:rPr>
+          <w:sz w:val="24"/>
+          <w:szCs w:val="24"/>
+        </w:rPr>
+      </w:pPr>
+    </w:p>
+    <w:p>
+      <w:pPr>
+        <w:rPr>
+          <w:sz w:val="24"/>
+          <w:szCs w:val="24"/>
+        </w:rPr>
+      </w:pPr>
+    </w:p>
+    <w:p>
+      <w:pPr>
+        <w:rPr>
+          <w:sz w:val="24"/>
+          <w:szCs w:val="24"/>
+        </w:rPr>
+      </w:pPr>
+    </w:p>
+    <w:p>
+      <w:pPr>
+        <w:rPr>
+          <w:sz w:val="24"/>
+          <w:szCs w:val="24"/>
+        </w:rPr>
+      </w:pPr>
+    </w:p>
+    <w:p>
+      <w:pPr>
+        <w:rPr>
+          <w:sz w:val="24"/>
+          <w:szCs w:val="24"/>
+        </w:rPr>
+      </w:pPr>
+    </w:p>
+    <w:p>
+      <w:pPr>
+        <w:rPr>
+          <w:sz w:val="24"/>
+          <w:szCs w:val="24"/>
+        </w:rPr>
+      </w:pPr>
+    </w:p>
+    <w:p>
+      <w:pPr>
+        <w:rPr>
+          <w:sz w:val="24"/>
+          <w:szCs w:val="24"/>
+        </w:rPr>
+      </w:pPr>
+    </w:p>
+    <w:p>
+      <w:pPr>
+        <w:rPr>
+          <w:sz w:val="24"/>
+          <w:szCs w:val="24"/>
+        </w:rPr>
+      </w:pPr>
+      <w:r>
+        <w:rPr>
+          <w:sz w:val="24"/>
+          <w:szCs w:val="24"/>
+        </w:rPr>
+        <w:lastRenderedPageBreak/>
+        <w:t xml:space="preserve">Within this machine learning project, we will be using the drug consumption data set. This dataset includes various data regarding 1885 individuals.  The features included within this dataset describes basic information such as age, </w:t>
+      </w:r>
+      <w:proofErr w:type="gramStart"/>
+      <w:r>
+        <w:rPr>
+          <w:sz w:val="24"/>
+          <w:szCs w:val="24"/>
+        </w:rPr>
+        <w:t>gender</w:t>
+      </w:r>
+      <w:proofErr w:type="gramEnd"/>
+      <w:r>
+        <w:rPr>
+          <w:sz w:val="24"/>
+          <w:szCs w:val="24"/>
+        </w:rPr>
+        <w:t xml:space="preserve"> and location as well as various personality measurements. These personality measurements quantity characteristics such as agreeableness, </w:t>
+      </w:r>
+      <w:proofErr w:type="gramStart"/>
+      <w:r>
+        <w:rPr>
+          <w:sz w:val="24"/>
+          <w:szCs w:val="24"/>
+        </w:rPr>
+        <w:t>conscientiousness</w:t>
+      </w:r>
+      <w:proofErr w:type="gramEnd"/>
+      <w:r>
+        <w:rPr>
+          <w:sz w:val="24"/>
+          <w:szCs w:val="24"/>
+        </w:rPr>
+        <w:t xml:space="preserve"> and impulsiveness. These features are then accompanied by labels that specify the class of drug consumption for </w:t>
+      </w:r>
+      <w:proofErr w:type="gramStart"/>
+      <w:r>
+        <w:rPr>
+          <w:sz w:val="24"/>
+          <w:szCs w:val="24"/>
+        </w:rPr>
+        <w:t>various different</w:t>
+      </w:r>
+      <w:proofErr w:type="gramEnd"/>
+      <w:r>
+        <w:rPr>
+          <w:sz w:val="24"/>
+          <w:szCs w:val="24"/>
+        </w:rPr>
+        <w:t xml:space="preserve"> drugs such as alcohol, amphetamines and cannabis. The actual drug consumption classes specify a range of drug consumption habits in 7 unique classes going from CL0 (Never used the drug) to CL6 (Used the drug in the last day).</w:t>
       </w:r>
     </w:p>
     <w:p>
@@ -25,6 +899,7 @@
           <w:bCs/>
         </w:rPr>
       </w:pPr>
+      <w:bookmarkStart w:id="0" w:name="_Toc143269909"/>
       <w:r>
         <w:rPr>
           <w:b/>
@@ -32,6 +907,7 @@
         </w:rPr>
         <w:t>Model Selection</w:t>
       </w:r>
+      <w:bookmarkEnd w:id="0"/>
     </w:p>
     <w:p>
       <w:pPr>
@@ -56,6 +932,7 @@
           <w:bCs/>
         </w:rPr>
       </w:pPr>
+      <w:bookmarkStart w:id="1" w:name="_Toc143269910"/>
       <w:r>
         <w:rPr>
           <w:b/>
@@ -63,6 +940,7 @@
         </w:rPr>
         <w:t>Random Forest</w:t>
       </w:r>
+      <w:bookmarkEnd w:id="1"/>
     </w:p>
     <w:p>
       <w:pPr>
@@ -83,7 +961,23 @@
           <w:sz w:val="24"/>
           <w:szCs w:val="24"/>
         </w:rPr>
-        <w:t xml:space="preserve">classification algorithm is an ensemble machine learning algorithm, meaning that it combines more than one model in order to learn patterns and make predictions with data. In this case, we have a collection of decision tree classifiers, each making a prediction on the class that an input to the model will belong to. After each decision tree makes a vote for the class that the input belongs to, the class that was predicted the most will then be the final predicted class for said input </w:t>
+        <w:t xml:space="preserve">classification algorithm is an ensemble machine learning algorithm, meaning that it combines more than one model </w:t>
+      </w:r>
+      <w:proofErr w:type="gramStart"/>
+      <w:r>
+        <w:rPr>
+          <w:sz w:val="24"/>
+          <w:szCs w:val="24"/>
+        </w:rPr>
+        <w:t>in order to</w:t>
+      </w:r>
+      <w:proofErr w:type="gramEnd"/>
+      <w:r>
+        <w:rPr>
+          <w:sz w:val="24"/>
+          <w:szCs w:val="24"/>
+        </w:rPr>
+        <w:t xml:space="preserve"> learn patterns and make predictions with data. In this case, we have a collection of decision tree classifiers, each making a prediction on the class that an input to the model will belong to. After each decision tree makes a vote for the class that the input belongs to, the class that was predicted the most will then be the final predicted class for said input </w:t>
       </w:r>
       <w:r>
         <w:rPr>
@@ -131,6 +1025,82 @@
     </w:p>
     <w:p>
       <w:pPr>
+        <w:keepNext/>
+      </w:pPr>
+      <w:r>
+        <w:rPr>
+          <w:noProof/>
+          <w:sz w:val="24"/>
+          <w:szCs w:val="24"/>
+        </w:rPr>
+        <w:drawing>
+          <wp:inline distT="0" distB="0" distL="0" distR="0" wp14:anchorId="5FE1CD9E" wp14:editId="1F1CC14A">
+            <wp:extent cx="2689811" cy="1708030"/>
+            <wp:effectExtent l="0" t="0" r="0" b="6985"/>
+            <wp:docPr id="1013025911" name="Picture 3"/>
+            <wp:cNvGraphicFramePr>
+              <a:graphicFrameLocks xmlns:a="http://schemas.openxmlformats.org/drawingml/2006/main" noChangeAspect="1"/>
+            </wp:cNvGraphicFramePr>
+            <a:graphic xmlns:a="http://schemas.openxmlformats.org/drawingml/2006/main">
+              <a:graphicData uri="http://schemas.openxmlformats.org/drawingml/2006/picture">
+                <pic:pic xmlns:pic="http://schemas.openxmlformats.org/drawingml/2006/picture">
+                  <pic:nvPicPr>
+                    <pic:cNvPr id="1013025911" name="Picture 1013025911"/>
+                    <pic:cNvPicPr/>
+                  </pic:nvPicPr>
+                  <pic:blipFill>
+                    <a:blip r:embed="rId6">
+                      <a:extLst>
+                        <a:ext uri="{28A0092B-C50C-407E-A947-70E740481C1C}">
+                          <a14:useLocalDpi xmlns:a14="http://schemas.microsoft.com/office/drawing/2010/main" val="0"/>
+                        </a:ext>
+                      </a:extLst>
+                    </a:blip>
+                    <a:stretch>
+                      <a:fillRect/>
+                    </a:stretch>
+                  </pic:blipFill>
+                  <pic:spPr>
+                    <a:xfrm>
+                      <a:off x="0" y="0"/>
+                      <a:ext cx="2698009" cy="1713236"/>
+                    </a:xfrm>
+                    <a:prstGeom prst="rect">
+                      <a:avLst/>
+                    </a:prstGeom>
+                  </pic:spPr>
+                </pic:pic>
+              </a:graphicData>
+            </a:graphic>
+          </wp:inline>
+        </w:drawing>
+      </w:r>
+    </w:p>
+    <w:p>
+      <w:pPr>
+        <w:pStyle w:val="Caption"/>
+        <w:rPr>
+          <w:sz w:val="24"/>
+          <w:szCs w:val="24"/>
+        </w:rPr>
+      </w:pPr>
+      <w:r>
+        <w:t xml:space="preserve">Figure </w:t>
+      </w:r>
+      <w:fldSimple w:instr=" SEQ Figure \* ARABIC ">
+        <w:r>
+          <w:rPr>
+            <w:noProof/>
+          </w:rPr>
+          <w:t>1</w:t>
+        </w:r>
+      </w:fldSimple>
+      <w:r>
+        <w:t>: Visual representation of a random forest.</w:t>
+      </w:r>
+    </w:p>
+    <w:p>
+      <w:pPr>
         <w:rPr>
           <w:sz w:val="24"/>
           <w:szCs w:val="24"/>
@@ -148,7 +1118,15 @@
           <w:sz w:val="24"/>
           <w:szCs w:val="24"/>
         </w:rPr>
-        <w:t xml:space="preserve">The first reason for the choice of random forest then would be that it is a classification model and so will be able to be applied to the problem. </w:t>
+        <w:t xml:space="preserve">The first reason for the choice of random forest then would be that it is a classification model and so will be able to be applied to </w:t>
+      </w:r>
+      <w:r>
+        <w:rPr>
+          <w:sz w:val="24"/>
+          <w:szCs w:val="24"/>
+        </w:rPr>
+        <w:lastRenderedPageBreak/>
+        <w:t xml:space="preserve">the problem. </w:t>
       </w:r>
       <w:r>
         <w:rPr>
@@ -215,7 +1193,23 @@
           <w:sz w:val="24"/>
           <w:szCs w:val="24"/>
         </w:rPr>
-        <w:t>, since the random forest model is also an ensemble model, it is able to out perform the models just making use of one classifier. The algorithm also improves on the decision tree classifier which it is built upon as there is a much lower chance of variance and overfitting occurring when making use of a random forest model. This would be because of the randomness that is introduced during the training stage through the use of bootstrap sampling and random feature selection to create the individual decision trees.</w:t>
+        <w:t xml:space="preserve">, since the random forest model is also an ensemble model, it is able to out perform the models just making use of one classifier. The algorithm also improves on the decision tree classifier which it is built upon as there is a much lower chance of variance and overfitting occurring when making use of a random forest model. This would be because of the randomness that is introduced during the training stage </w:t>
+      </w:r>
+      <w:proofErr w:type="gramStart"/>
+      <w:r>
+        <w:rPr>
+          <w:sz w:val="24"/>
+          <w:szCs w:val="24"/>
+        </w:rPr>
+        <w:t>through the use of</w:t>
+      </w:r>
+      <w:proofErr w:type="gramEnd"/>
+      <w:r>
+        <w:rPr>
+          <w:sz w:val="24"/>
+          <w:szCs w:val="24"/>
+        </w:rPr>
+        <w:t xml:space="preserve"> bootstrap sampling and random feature selection to create the individual decision trees.</w:t>
       </w:r>
     </w:p>
     <w:p>
@@ -280,62 +1274,366 @@
           <w:sz w:val="24"/>
           <w:szCs w:val="24"/>
         </w:rPr>
-        <w:t xml:space="preserve">. This will allow us to very quickly begin </w:t>
-      </w:r>
-      <w:r>
-        <w:rPr>
-          <w:sz w:val="24"/>
-          <w:szCs w:val="24"/>
-        </w:rPr>
+        <w:t xml:space="preserve">. This will allow us to </w:t>
+      </w:r>
+      <w:proofErr w:type="gramStart"/>
+      <w:r>
+        <w:rPr>
+          <w:sz w:val="24"/>
+          <w:szCs w:val="24"/>
+        </w:rPr>
+        <w:t>very quickly begin</w:t>
+      </w:r>
+      <w:proofErr w:type="gramEnd"/>
+      <w:r>
+        <w:rPr>
+          <w:sz w:val="24"/>
+          <w:szCs w:val="24"/>
+        </w:rPr>
+        <w:t xml:space="preserve"> creating a quality solution with powerful python libraries such as </w:t>
+      </w:r>
+      <w:proofErr w:type="spellStart"/>
+      <w:r>
+        <w:rPr>
+          <w:sz w:val="24"/>
+          <w:szCs w:val="24"/>
+        </w:rPr>
+        <w:t>sklearn</w:t>
+      </w:r>
+      <w:proofErr w:type="spellEnd"/>
+      <w:r>
+        <w:rPr>
+          <w:sz w:val="24"/>
+          <w:szCs w:val="24"/>
+        </w:rPr>
+        <w:t xml:space="preserve"> which provides functionality for random forest classification.</w:t>
+      </w:r>
+    </w:p>
+    <w:p>
+      <w:pPr>
+        <w:pStyle w:val="Heading1"/>
+        <w:rPr>
+          <w:b/>
+          <w:bCs/>
+        </w:rPr>
+      </w:pPr>
+      <w:bookmarkStart w:id="2" w:name="_Toc143269911"/>
+      <w:r>
+        <w:rPr>
+          <w:b/>
+          <w:bCs/>
+        </w:rPr>
+        <w:t>Artificial Neural Networks</w:t>
+      </w:r>
+      <w:bookmarkEnd w:id="2"/>
+    </w:p>
+    <w:p>
+      <w:pPr>
+        <w:rPr>
+          <w:sz w:val="24"/>
+          <w:szCs w:val="24"/>
+        </w:rPr>
+      </w:pPr>
+      <w:r>
+        <w:rPr>
+          <w:sz w:val="24"/>
+          <w:szCs w:val="24"/>
+        </w:rPr>
+        <w:t xml:space="preserve">Within the field of deep learning algorithms, we have made the choice to use the artificial neural network. </w:t>
+      </w:r>
+      <w:r>
+        <w:rPr>
+          <w:sz w:val="24"/>
+          <w:szCs w:val="24"/>
+        </w:rPr>
+        <w:t>These neural networks are these models that take</w:t>
+      </w:r>
+      <w:r>
+        <w:rPr>
+          <w:sz w:val="24"/>
+          <w:szCs w:val="24"/>
+        </w:rPr>
+        <w:t xml:space="preserve"> </w:t>
+      </w:r>
+      <w:r>
+        <w:rPr>
+          <w:sz w:val="24"/>
+          <w:szCs w:val="24"/>
+        </w:rPr>
+        <w:t>after the functioning of the</w:t>
+      </w:r>
+      <w:r>
+        <w:rPr>
+          <w:sz w:val="24"/>
+          <w:szCs w:val="24"/>
+        </w:rPr>
+        <w:t xml:space="preserve"> </w:t>
+      </w:r>
+      <w:r>
+        <w:rPr>
+          <w:sz w:val="24"/>
+          <w:szCs w:val="24"/>
+        </w:rPr>
+        <w:t>human brain with thousands or even millions of singular, simple nodes</w:t>
+      </w:r>
+      <w:r>
+        <w:rPr>
+          <w:sz w:val="24"/>
+          <w:szCs w:val="24"/>
+        </w:rPr>
+        <w:t xml:space="preserve"> </w:t>
+      </w:r>
+      <w:r>
+        <w:rPr>
+          <w:sz w:val="24"/>
+          <w:szCs w:val="24"/>
+        </w:rPr>
+        <w:t>that are densely interconnected to each other.</w:t>
+      </w:r>
+      <w:r>
+        <w:rPr>
+          <w:sz w:val="24"/>
+          <w:szCs w:val="24"/>
+        </w:rPr>
+        <w:t xml:space="preserve"> </w:t>
+      </w:r>
+      <w:r>
+        <w:rPr>
+          <w:sz w:val="24"/>
+          <w:szCs w:val="24"/>
+        </w:rPr>
+        <w:t>Each node does some kind of operation on the data</w:t>
+      </w:r>
+      <w:r>
+        <w:rPr>
+          <w:sz w:val="24"/>
+          <w:szCs w:val="24"/>
+        </w:rPr>
+        <w:t xml:space="preserve"> </w:t>
+      </w:r>
+      <w:r>
+        <w:rPr>
+          <w:sz w:val="24"/>
+          <w:szCs w:val="24"/>
+        </w:rPr>
+        <w:t>being fed through the neural network, with the node receiving data from many nodes behind it and</w:t>
+      </w:r>
+      <w:r>
+        <w:rPr>
+          <w:sz w:val="24"/>
+          <w:szCs w:val="24"/>
+        </w:rPr>
+        <w:t xml:space="preserve"> </w:t>
+      </w:r>
+      <w:r>
+        <w:rPr>
+          <w:sz w:val="24"/>
+          <w:szCs w:val="24"/>
+        </w:rPr>
+        <w:t>outputting data to many nodes in front of it.</w:t>
+      </w:r>
+      <w:r>
+        <w:rPr>
+          <w:sz w:val="24"/>
+          <w:szCs w:val="24"/>
+        </w:rPr>
+        <w:t xml:space="preserve"> G</w:t>
+      </w:r>
+      <w:r>
+        <w:rPr>
+          <w:sz w:val="24"/>
+          <w:szCs w:val="24"/>
+        </w:rPr>
+        <w:t>enerally, these nodes are separated into layers or</w:t>
+      </w:r>
+      <w:r>
+        <w:rPr>
+          <w:sz w:val="24"/>
+          <w:szCs w:val="24"/>
+        </w:rPr>
+        <w:t xml:space="preserve"> </w:t>
+      </w:r>
+      <w:r>
+        <w:rPr>
+          <w:sz w:val="24"/>
+          <w:szCs w:val="24"/>
+        </w:rPr>
+        <w:t>levels in the neural network</w:t>
+      </w:r>
+      <w:r>
+        <w:rPr>
+          <w:sz w:val="24"/>
+          <w:szCs w:val="24"/>
+        </w:rPr>
+        <w:t>. Figure 1 shows an example of an artificial neural network with an initial input layer, many hidden layers and finally an output layer.</w:t>
+      </w:r>
+    </w:p>
+    <w:p>
+      <w:pPr>
+        <w:keepNext/>
+      </w:pPr>
+      <w:r>
+        <w:rPr>
+          <w:sz w:val="24"/>
+          <w:szCs w:val="24"/>
+        </w:rPr>
+        <w:drawing>
+          <wp:inline distT="0" distB="0" distL="0" distR="0" wp14:anchorId="18BB9B66" wp14:editId="704552DF">
+            <wp:extent cx="4686954" cy="2295845"/>
+            <wp:effectExtent l="0" t="0" r="0" b="9525"/>
+            <wp:docPr id="1065888387" name="Picture 2"/>
+            <wp:cNvGraphicFramePr>
+              <a:graphicFrameLocks xmlns:a="http://schemas.openxmlformats.org/drawingml/2006/main" noChangeAspect="1"/>
+            </wp:cNvGraphicFramePr>
+            <a:graphic xmlns:a="http://schemas.openxmlformats.org/drawingml/2006/main">
+              <a:graphicData uri="http://schemas.openxmlformats.org/drawingml/2006/picture">
+                <pic:pic xmlns:pic="http://schemas.openxmlformats.org/drawingml/2006/picture">
+                  <pic:nvPicPr>
+                    <pic:cNvPr id="1065888387" name=""/>
+                    <pic:cNvPicPr/>
+                  </pic:nvPicPr>
+                  <pic:blipFill>
+                    <a:blip r:embed="rId7"/>
+                    <a:stretch>
+                      <a:fillRect/>
+                    </a:stretch>
+                  </pic:blipFill>
+                  <pic:spPr>
+                    <a:xfrm>
+                      <a:off x="0" y="0"/>
+                      <a:ext cx="4686954" cy="2295845"/>
+                    </a:xfrm>
+                    <a:prstGeom prst="rect">
+                      <a:avLst/>
+                    </a:prstGeom>
+                  </pic:spPr>
+                </pic:pic>
+              </a:graphicData>
+            </a:graphic>
+          </wp:inline>
+        </w:drawing>
+      </w:r>
+    </w:p>
+    <w:p>
+      <w:pPr>
+        <w:pStyle w:val="Caption"/>
+      </w:pPr>
+      <w:r>
+        <w:t xml:space="preserve">Figure </w:t>
+      </w:r>
+      <w:fldSimple w:instr=" SEQ Figure \* ARABIC ">
+        <w:r>
+          <w:rPr>
+            <w:noProof/>
+          </w:rPr>
+          <w:t>2</w:t>
+        </w:r>
+      </w:fldSimple>
+      <w:r>
+        <w:t xml:space="preserve">: </w:t>
+      </w:r>
+      <w:r>
+        <w:t>General structure of the neural network with nodes and dense connections between layers</w:t>
+      </w:r>
+      <w:r>
+        <w:t>.</w:t>
+      </w:r>
+    </w:p>
+    <w:p>
+      <w:r>
+        <w:t>Each connection from a previous layer to a node will supply a numerical value to the node. With</w:t>
+      </w:r>
+      <w:r>
+        <w:t xml:space="preserve"> </w:t>
+      </w:r>
+      <w:r>
+        <w:t>each of</w:t>
+      </w:r>
+      <w:r>
+        <w:t xml:space="preserve"> </w:t>
+      </w:r>
+      <w:r>
+        <w:t>these numerical values, the node will assign a weight and then add all of these new weighted</w:t>
+      </w:r>
+      <w:r>
+        <w:t xml:space="preserve"> </w:t>
+      </w:r>
+      <w:r>
+        <w:t>values</w:t>
+      </w:r>
+      <w:r>
+        <w:t xml:space="preserve"> </w:t>
+      </w:r>
+      <w:r>
+        <w:t xml:space="preserve">together. This arrives at a single number which depending on certain threshold </w:t>
+      </w:r>
+      <w:r>
+        <w:t>conditions, this</w:t>
+      </w:r>
+      <w:r>
+        <w:t xml:space="preserve"> node will send this </w:t>
+      </w:r>
+      <w:proofErr w:type="gramStart"/>
+      <w:r>
+        <w:t>computed</w:t>
+      </w:r>
+      <w:proofErr w:type="gramEnd"/>
+      <w:r>
+        <w:t xml:space="preserve"> value out to all the connections it has with the next layer of nodes.</w:t>
+      </w:r>
+      <w:r>
+        <w:t xml:space="preserve"> </w:t>
+      </w:r>
+      <w:r>
+        <w:t xml:space="preserve">This process is </w:t>
+      </w:r>
+      <w:r>
         <w:lastRenderedPageBreak/>
-        <w:t xml:space="preserve">creating a quality solution with powerful python libraries such as </w:t>
-      </w:r>
-      <w:proofErr w:type="spellStart"/>
-      <w:r>
-        <w:rPr>
-          <w:sz w:val="24"/>
-          <w:szCs w:val="24"/>
-        </w:rPr>
-        <w:t>sklearn</w:t>
-      </w:r>
-      <w:proofErr w:type="spellEnd"/>
-      <w:r>
-        <w:rPr>
-          <w:sz w:val="24"/>
-          <w:szCs w:val="24"/>
-        </w:rPr>
-        <w:t xml:space="preserve"> which provides functionality for random forest classification.</w:t>
-      </w:r>
-    </w:p>
-    <w:p>
-      <w:pPr>
-        <w:pStyle w:val="Heading1"/>
-        <w:rPr>
-          <w:b/>
-          <w:bCs/>
-        </w:rPr>
-      </w:pPr>
-      <w:r>
-        <w:rPr>
-          <w:b/>
-          <w:bCs/>
-        </w:rPr>
-        <w:t>Artificial Neural Networks</w:t>
-      </w:r>
-    </w:p>
-    <w:p>
-      <w:pPr>
-        <w:rPr>
-          <w:sz w:val="24"/>
-          <w:szCs w:val="24"/>
-        </w:rPr>
-      </w:pPr>
-      <w:r>
-        <w:rPr>
-          <w:sz w:val="24"/>
-          <w:szCs w:val="24"/>
-        </w:rPr>
-        <w:t xml:space="preserve">Within the field of deep learning algorithms, we have made the choice to use the artificial neural network. </w:t>
+        <w:t>repeated many times within the training phase of the model with information</w:t>
+      </w:r>
+      <w:r>
+        <w:t xml:space="preserve"> </w:t>
+      </w:r>
+      <w:r>
+        <w:t>regarding accuracy being given to the neural network through some chosen loss function.</w:t>
+      </w:r>
+    </w:p>
+    <w:p>
+      <w:r>
+        <w:t>An important ability of neural networks in the case of the drug classification dataset would be the ability to learn</w:t>
+      </w:r>
+      <w:r>
+        <w:t xml:space="preserve"> complex,</w:t>
+      </w:r>
+      <w:r>
+        <w:t xml:space="preserve"> non-linear relationships in data. </w:t>
+      </w:r>
+      <w:r>
+        <w:t>This is important as we can assume that the relationship between human personality and the</w:t>
+      </w:r>
+      <w:r>
+        <w:t>ir</w:t>
+      </w:r>
+      <w:r>
+        <w:t xml:space="preserve"> drug taking habits will most likely not be simple or linear. </w:t>
+      </w:r>
+      <w:r>
+        <w:t>The hyper parameters associated with Artificial Neural Networks such as amount of hidden layers and number of neurons per layer also will allow increase the complexities that can be modeled. This will further our ability to make accurate drug consumption habit predictions even if we encounter very complicated relationships.</w:t>
+      </w:r>
+    </w:p>
+    <w:p>
+      <w:pPr>
+        <w:rPr>
+          <w:sz w:val="24"/>
+          <w:szCs w:val="24"/>
+        </w:rPr>
+      </w:pPr>
+      <w:r>
+        <w:rPr>
+          <w:sz w:val="24"/>
+          <w:szCs w:val="24"/>
+        </w:rPr>
+        <w:t xml:space="preserve"> </w:t>
       </w:r>
     </w:p>
     <w:p>
@@ -446,6 +1744,7 @@
           <w:bCs/>
         </w:rPr>
       </w:pPr>
+      <w:bookmarkStart w:id="3" w:name="_Toc143269912"/>
       <w:r>
         <w:rPr>
           <w:b/>
@@ -453,6 +1752,7 @@
         </w:rPr>
         <w:t>Reference List</w:t>
       </w:r>
+      <w:bookmarkEnd w:id="3"/>
     </w:p>
     <w:p>
       <w:pPr>
@@ -513,7 +1813,7 @@
       <w:r>
         <w:t xml:space="preserve"> </w:t>
       </w:r>
-      <w:hyperlink r:id="rId4" w:history="1">
+      <w:hyperlink r:id="rId8" w:anchor="what-are-the-advantages-of-random-forest" w:history="1">
         <w:r>
           <w:rPr>
             <w:rStyle w:val="Hyperlink"/>
@@ -994,6 +2294,7 @@
   <w:style w:type="character" w:default="1" w:styleId="DefaultParagraphFont">
     <w:name w:val="Default Paragraph Font"/>
     <w:uiPriority w:val="1"/>
+    <w:semiHidden/>
     <w:unhideWhenUsed/>
   </w:style>
   <w:style w:type="table" w:default="1" w:styleId="TableNormal">
@@ -1098,6 +2399,53 @@
     <w:rPr>
       <w:color w:val="605E5C"/>
       <w:shd w:val="clear" w:color="auto" w:fill="E1DFDD"/>
+    </w:rPr>
+  </w:style>
+  <w:style w:type="paragraph" w:styleId="TOCHeading">
+    <w:name w:val="TOC Heading"/>
+    <w:basedOn w:val="Heading1"/>
+    <w:next w:val="Normal"/>
+    <w:uiPriority w:val="39"/>
+    <w:unhideWhenUsed/>
+    <w:qFormat/>
+    <w:rsid w:val="00D46493"/>
+    <w:pPr>
+      <w:outlineLvl w:val="9"/>
+    </w:pPr>
+    <w:rPr>
+      <w:kern w:val="0"/>
+      <w14:ligatures w14:val="none"/>
+    </w:rPr>
+  </w:style>
+  <w:style w:type="paragraph" w:styleId="TOC1">
+    <w:name w:val="toc 1"/>
+    <w:basedOn w:val="Normal"/>
+    <w:next w:val="Normal"/>
+    <w:autoRedefine/>
+    <w:uiPriority w:val="39"/>
+    <w:unhideWhenUsed/>
+    <w:rsid w:val="00D46493"/>
+    <w:pPr>
+      <w:spacing w:after="100"/>
+    </w:pPr>
+  </w:style>
+  <w:style w:type="paragraph" w:styleId="Caption">
+    <w:name w:val="caption"/>
+    <w:basedOn w:val="Normal"/>
+    <w:next w:val="Normal"/>
+    <w:uiPriority w:val="35"/>
+    <w:unhideWhenUsed/>
+    <w:qFormat/>
+    <w:rsid w:val="00AC5C6B"/>
+    <w:pPr>
+      <w:spacing w:after="200" w:line="240" w:lineRule="auto"/>
+    </w:pPr>
+    <w:rPr>
+      <w:i/>
+      <w:iCs/>
+      <w:color w:val="44546A" w:themeColor="text2"/>
+      <w:sz w:val="18"/>
+      <w:szCs w:val="18"/>
     </w:rPr>
   </w:style>
 </w:styles>
@@ -1396,4 +2744,16 @@
     </a:ext>
   </a:extLst>
 </a:theme>
+</file>
+
+<file path=customXml/item1.xml><?xml version="1.0" encoding="utf-8"?>
+<b:Sources xmlns:b="http://schemas.openxmlformats.org/officeDocument/2006/bibliography" xmlns="http://schemas.openxmlformats.org/officeDocument/2006/bibliography" SelectedStyle="\APASixthEditionOfficeOnline.xsl" StyleName="APA" Version="6"/>
+</file>
+
+<file path=customXml/itemProps1.xml><?xml version="1.0" encoding="utf-8"?>
+<ds:datastoreItem xmlns:ds="http://schemas.openxmlformats.org/officeDocument/2006/customXml" ds:itemID="{81B7072C-13D9-4E77-B589-C439B6BE45E8}">
+  <ds:schemaRefs>
+    <ds:schemaRef ds:uri="http://schemas.openxmlformats.org/officeDocument/2006/bibliography"/>
+  </ds:schemaRefs>
+</ds:datastoreItem>
 </file>
</xml_diff>